<commit_message>
New Platform Generation and Refactoring
</commit_message>
<xml_diff>
--- a/Infinite Staircase Mobile Game.docx
+++ b/Infinite Staircase Mobile Game.docx
@@ -39,8 +39,13 @@
         </w:numPr>
       </w:pPr>
       <w:r>
-        <w:t>Daily rewards for login and play sessions</w:t>
-      </w:r>
+        <w:t xml:space="preserve">Daily rewards for login and play </w:t>
+      </w:r>
+      <w:proofErr w:type="gramStart"/>
+      <w:r>
+        <w:t>sessions</w:t>
+      </w:r>
+      <w:proofErr w:type="gramEnd"/>
     </w:p>
     <w:p>
       <w:pPr>
@@ -51,8 +56,13 @@
         </w:numPr>
       </w:pPr>
       <w:r>
-        <w:t>Challenges to give rewards</w:t>
-      </w:r>
+        <w:t xml:space="preserve">Challenges to give </w:t>
+      </w:r>
+      <w:proofErr w:type="gramStart"/>
+      <w:r>
+        <w:t>rewards</w:t>
+      </w:r>
+      <w:proofErr w:type="gramEnd"/>
     </w:p>
     <w:p>
       <w:pPr>
@@ -63,8 +73,13 @@
         </w:numPr>
       </w:pPr>
       <w:r>
-        <w:t>Leaderboard for best Jumpers based on performance through game life</w:t>
-      </w:r>
+        <w:t xml:space="preserve">Leaderboard for best Jumpers based on performance through game </w:t>
+      </w:r>
+      <w:proofErr w:type="gramStart"/>
+      <w:r>
+        <w:t>life</w:t>
+      </w:r>
+      <w:proofErr w:type="gramEnd"/>
     </w:p>
     <w:p>
       <w:pPr>
@@ -137,8 +152,13 @@
         </w:numPr>
       </w:pPr>
       <w:r>
-        <w:t>Marker to show the highest point players made it</w:t>
-      </w:r>
+        <w:t xml:space="preserve">Marker to show the highest point players made </w:t>
+      </w:r>
+      <w:proofErr w:type="gramStart"/>
+      <w:r>
+        <w:t>it</w:t>
+      </w:r>
+      <w:proofErr w:type="gramEnd"/>
     </w:p>
     <w:p>
       <w:pPr>
@@ -157,8 +177,9 @@
         <w:tblLook w:val="04A0" w:firstRow="1" w:lastRow="0" w:firstColumn="1" w:lastColumn="0" w:noHBand="0" w:noVBand="1"/>
       </w:tblPr>
       <w:tblGrid>
-        <w:gridCol w:w="4675"/>
-        <w:gridCol w:w="4675"/>
+        <w:gridCol w:w="3123"/>
+        <w:gridCol w:w="3141"/>
+        <w:gridCol w:w="3086"/>
       </w:tblGrid>
       <w:tr>
         <w:trPr>
@@ -166,7 +187,7 @@
         </w:trPr>
         <w:tc>
           <w:tcPr>
-            <w:tcW w:w="4675" w:type="dxa"/>
+            <w:tcW w:w="3123" w:type="dxa"/>
           </w:tcPr>
           <w:p>
             <w:pPr>
@@ -207,7 +228,7 @@
         </w:tc>
         <w:tc>
           <w:tcPr>
-            <w:tcW w:w="4675" w:type="dxa"/>
+            <w:tcW w:w="3141" w:type="dxa"/>
           </w:tcPr>
           <w:p>
             <w:pPr>
@@ -245,13 +266,7 @@
               </w:numPr>
             </w:pPr>
             <w:r>
-              <w:t>Scattered Powerups to help arcade gameplay (extra life</w:t>
-            </w:r>
-            <w:r>
-              <w:t>/elevator</w:t>
-            </w:r>
-            <w:r>
-              <w:t xml:space="preserve">/spam tap to jump up/ coin marathon/ auto jump/ </w:t>
+              <w:t xml:space="preserve">Scattered Powerups to help arcade gameplay (extra life/elevator/spam tap to jump up/ coin marathon/ auto jump/ </w:t>
             </w:r>
             <w:proofErr w:type="spellStart"/>
             <w:r>
@@ -272,6 +287,79 @@
             </w:pPr>
           </w:p>
         </w:tc>
+        <w:tc>
+          <w:tcPr>
+            <w:tcW w:w="3086" w:type="dxa"/>
+          </w:tcPr>
+          <w:p>
+            <w:pPr>
+              <w:rPr>
+                <w:b/>
+                <w:bCs/>
+              </w:rPr>
+            </w:pPr>
+            <w:r>
+              <w:rPr>
+                <w:b/>
+                <w:bCs/>
+              </w:rPr>
+              <w:t>Time Breaker</w:t>
+            </w:r>
+          </w:p>
+          <w:p>
+            <w:pPr>
+              <w:pStyle w:val="ListParagraph"/>
+              <w:numPr>
+                <w:ilvl w:val="0"/>
+                <w:numId w:val="14"/>
+              </w:numPr>
+              <w:rPr>
+                <w:b/>
+                <w:bCs/>
+              </w:rPr>
+            </w:pPr>
+            <w:r>
+              <w:t xml:space="preserve">No </w:t>
+            </w:r>
+            <w:proofErr w:type="spellStart"/>
+            <w:r>
+              <w:t>Staminia</w:t>
+            </w:r>
+            <w:proofErr w:type="spellEnd"/>
+          </w:p>
+          <w:p>
+            <w:pPr>
+              <w:pStyle w:val="ListParagraph"/>
+              <w:numPr>
+                <w:ilvl w:val="0"/>
+                <w:numId w:val="14"/>
+              </w:numPr>
+              <w:rPr>
+                <w:b/>
+                <w:bCs/>
+              </w:rPr>
+            </w:pPr>
+            <w:r>
+              <w:t>Fastest Time to Get to 100</w:t>
+            </w:r>
+            <w:r>
+              <w:t xml:space="preserve"> Steps</w:t>
+            </w:r>
+          </w:p>
+          <w:p>
+            <w:pPr>
+              <w:pStyle w:val="ListParagraph"/>
+              <w:numPr>
+                <w:ilvl w:val="0"/>
+                <w:numId w:val="14"/>
+              </w:numPr>
+              <w:rPr>
+                <w:b/>
+                <w:bCs/>
+              </w:rPr>
+            </w:pPr>
+          </w:p>
+        </w:tc>
       </w:tr>
     </w:tbl>
     <w:p/>
@@ -302,8 +390,13 @@
         </w:numPr>
       </w:pPr>
       <w:r>
-        <w:t>Provide the Player the Option to watch long ads for bonus gems</w:t>
-      </w:r>
+        <w:t xml:space="preserve">Provide the Player the Option to watch long ads for bonus </w:t>
+      </w:r>
+      <w:proofErr w:type="gramStart"/>
+      <w:r>
+        <w:t>gems</w:t>
+      </w:r>
+      <w:proofErr w:type="gramEnd"/>
     </w:p>
     <w:p>
       <w:pPr>
@@ -332,8 +425,13 @@
         </w:numPr>
       </w:pPr>
       <w:r>
-        <w:t>Coins are not purchasable with real money</w:t>
-      </w:r>
+        <w:t xml:space="preserve">Coins are not purchasable with real </w:t>
+      </w:r>
+      <w:proofErr w:type="gramStart"/>
+      <w:r>
+        <w:t>money</w:t>
+      </w:r>
+      <w:proofErr w:type="gramEnd"/>
     </w:p>
     <w:p>
       <w:pPr>
@@ -344,7 +442,15 @@
         </w:numPr>
       </w:pPr>
       <w:r>
-        <w:t>Unlockable Characters via Coins (expensive) and Gems (Cheaper but more rare, $$$)</w:t>
+        <w:t xml:space="preserve">Unlockable Characters via Coins (expensive) and Gems (Cheaper but </w:t>
+      </w:r>
+      <w:proofErr w:type="gramStart"/>
+      <w:r>
+        <w:t>more rare</w:t>
+      </w:r>
+      <w:proofErr w:type="gramEnd"/>
+      <w:r>
+        <w:t>, $$$)</w:t>
       </w:r>
     </w:p>
     <w:p>
@@ -362,8 +468,13 @@
         <w:t xml:space="preserve"> &amp; Pets</w:t>
       </w:r>
       <w:r>
-        <w:t xml:space="preserve"> are either purchased with Coins or Gems, Perks are only Gems</w:t>
-      </w:r>
+        <w:t xml:space="preserve"> are either purchased with Coins or Gems, Perks are only </w:t>
+      </w:r>
+      <w:proofErr w:type="gramStart"/>
+      <w:r>
+        <w:t>Gems</w:t>
+      </w:r>
+      <w:proofErr w:type="gramEnd"/>
     </w:p>
     <w:p>
       <w:pPr>
@@ -374,7 +485,15 @@
         </w:numPr>
       </w:pPr>
       <w:r>
-        <w:t>Pets! (they follow you up the stairs, and are sad when you fall)</w:t>
+        <w:t>Pets! (</w:t>
+      </w:r>
+      <w:proofErr w:type="gramStart"/>
+      <w:r>
+        <w:t>they</w:t>
+      </w:r>
+      <w:proofErr w:type="gramEnd"/>
+      <w:r>
+        <w:t xml:space="preserve"> follow you up the stairs, and are sad when you fall)</w:t>
       </w:r>
     </w:p>
     <w:p/>
@@ -457,6 +576,9 @@
         <w:t>Deals with the state of the player,</w:t>
       </w:r>
     </w:p>
+    <w:p/>
+    <w:p/>
+    <w:p/>
     <w:sectPr>
       <w:pgSz w:w="12240" w:h="15840"/>
       <w:pgMar w:top="1440" w:right="1440" w:bottom="1440" w:left="1440" w:header="720" w:footer="720" w:gutter="0"/>
@@ -1232,6 +1354,118 @@
     </w:lvl>
   </w:abstractNum>
   <w:abstractNum w:abstractNumId="7" w15:restartNumberingAfterBreak="0">
+    <w:nsid w:val="401D560B"/>
+    <w:multiLevelType w:val="hybridMultilevel"/>
+    <w:tmpl w:val="6082B85E"/>
+    <w:lvl w:ilvl="0" w:tplc="171C02EC">
+      <w:numFmt w:val="bullet"/>
+      <w:lvlText w:val="-"/>
+      <w:lvlJc w:val="left"/>
+      <w:pPr>
+        <w:ind w:left="720" w:hanging="360"/>
+      </w:pPr>
+      <w:rPr>
+        <w:rFonts w:ascii="Calibri" w:eastAsiaTheme="minorHAnsi" w:hAnsi="Calibri" w:cs="Calibri" w:hint="default"/>
+      </w:rPr>
+    </w:lvl>
+    <w:lvl w:ilvl="1" w:tplc="04090003" w:tentative="1">
+      <w:start w:val="1"/>
+      <w:numFmt w:val="bullet"/>
+      <w:lvlText w:val="o"/>
+      <w:lvlJc w:val="left"/>
+      <w:pPr>
+        <w:ind w:left="1440" w:hanging="360"/>
+      </w:pPr>
+      <w:rPr>
+        <w:rFonts w:ascii="Courier New" w:hAnsi="Courier New" w:cs="Courier New" w:hint="default"/>
+      </w:rPr>
+    </w:lvl>
+    <w:lvl w:ilvl="2" w:tplc="04090005" w:tentative="1">
+      <w:start w:val="1"/>
+      <w:numFmt w:val="bullet"/>
+      <w:lvlText w:val=""/>
+      <w:lvlJc w:val="left"/>
+      <w:pPr>
+        <w:ind w:left="2160" w:hanging="360"/>
+      </w:pPr>
+      <w:rPr>
+        <w:rFonts w:ascii="Wingdings" w:hAnsi="Wingdings" w:hint="default"/>
+      </w:rPr>
+    </w:lvl>
+    <w:lvl w:ilvl="3" w:tplc="04090001" w:tentative="1">
+      <w:start w:val="1"/>
+      <w:numFmt w:val="bullet"/>
+      <w:lvlText w:val=""/>
+      <w:lvlJc w:val="left"/>
+      <w:pPr>
+        <w:ind w:left="2880" w:hanging="360"/>
+      </w:pPr>
+      <w:rPr>
+        <w:rFonts w:ascii="Symbol" w:hAnsi="Symbol" w:hint="default"/>
+      </w:rPr>
+    </w:lvl>
+    <w:lvl w:ilvl="4" w:tplc="04090003" w:tentative="1">
+      <w:start w:val="1"/>
+      <w:numFmt w:val="bullet"/>
+      <w:lvlText w:val="o"/>
+      <w:lvlJc w:val="left"/>
+      <w:pPr>
+        <w:ind w:left="3600" w:hanging="360"/>
+      </w:pPr>
+      <w:rPr>
+        <w:rFonts w:ascii="Courier New" w:hAnsi="Courier New" w:cs="Courier New" w:hint="default"/>
+      </w:rPr>
+    </w:lvl>
+    <w:lvl w:ilvl="5" w:tplc="04090005" w:tentative="1">
+      <w:start w:val="1"/>
+      <w:numFmt w:val="bullet"/>
+      <w:lvlText w:val=""/>
+      <w:lvlJc w:val="left"/>
+      <w:pPr>
+        <w:ind w:left="4320" w:hanging="360"/>
+      </w:pPr>
+      <w:rPr>
+        <w:rFonts w:ascii="Wingdings" w:hAnsi="Wingdings" w:hint="default"/>
+      </w:rPr>
+    </w:lvl>
+    <w:lvl w:ilvl="6" w:tplc="04090001" w:tentative="1">
+      <w:start w:val="1"/>
+      <w:numFmt w:val="bullet"/>
+      <w:lvlText w:val=""/>
+      <w:lvlJc w:val="left"/>
+      <w:pPr>
+        <w:ind w:left="5040" w:hanging="360"/>
+      </w:pPr>
+      <w:rPr>
+        <w:rFonts w:ascii="Symbol" w:hAnsi="Symbol" w:hint="default"/>
+      </w:rPr>
+    </w:lvl>
+    <w:lvl w:ilvl="7" w:tplc="04090003" w:tentative="1">
+      <w:start w:val="1"/>
+      <w:numFmt w:val="bullet"/>
+      <w:lvlText w:val="o"/>
+      <w:lvlJc w:val="left"/>
+      <w:pPr>
+        <w:ind w:left="5760" w:hanging="360"/>
+      </w:pPr>
+      <w:rPr>
+        <w:rFonts w:ascii="Courier New" w:hAnsi="Courier New" w:cs="Courier New" w:hint="default"/>
+      </w:rPr>
+    </w:lvl>
+    <w:lvl w:ilvl="8" w:tplc="04090005" w:tentative="1">
+      <w:start w:val="1"/>
+      <w:numFmt w:val="bullet"/>
+      <w:lvlText w:val=""/>
+      <w:lvlJc w:val="left"/>
+      <w:pPr>
+        <w:ind w:left="6480" w:hanging="360"/>
+      </w:pPr>
+      <w:rPr>
+        <w:rFonts w:ascii="Wingdings" w:hAnsi="Wingdings" w:hint="default"/>
+      </w:rPr>
+    </w:lvl>
+  </w:abstractNum>
+  <w:abstractNum w:abstractNumId="8" w15:restartNumberingAfterBreak="0">
     <w:nsid w:val="4CAB041C"/>
     <w:multiLevelType w:val="hybridMultilevel"/>
     <w:tmpl w:val="A3D6D608"/>
@@ -1344,7 +1578,7 @@
       </w:rPr>
     </w:lvl>
   </w:abstractNum>
-  <w:abstractNum w:abstractNumId="8" w15:restartNumberingAfterBreak="0">
+  <w:abstractNum w:abstractNumId="9" w15:restartNumberingAfterBreak="0">
     <w:nsid w:val="4E6675F9"/>
     <w:multiLevelType w:val="hybridMultilevel"/>
     <w:tmpl w:val="73609A76"/>
@@ -1456,7 +1690,7 @@
       </w:rPr>
     </w:lvl>
   </w:abstractNum>
-  <w:abstractNum w:abstractNumId="9" w15:restartNumberingAfterBreak="0">
+  <w:abstractNum w:abstractNumId="10" w15:restartNumberingAfterBreak="0">
     <w:nsid w:val="539A7CAF"/>
     <w:multiLevelType w:val="hybridMultilevel"/>
     <w:tmpl w:val="21284662"/>
@@ -1568,7 +1802,119 @@
       </w:rPr>
     </w:lvl>
   </w:abstractNum>
-  <w:abstractNum w:abstractNumId="10" w15:restartNumberingAfterBreak="0">
+  <w:abstractNum w:abstractNumId="11" w15:restartNumberingAfterBreak="0">
+    <w:nsid w:val="57116D21"/>
+    <w:multiLevelType w:val="hybridMultilevel"/>
+    <w:tmpl w:val="B19ACE76"/>
+    <w:lvl w:ilvl="0" w:tplc="171C02EC">
+      <w:numFmt w:val="bullet"/>
+      <w:lvlText w:val="-"/>
+      <w:lvlJc w:val="left"/>
+      <w:pPr>
+        <w:ind w:left="720" w:hanging="360"/>
+      </w:pPr>
+      <w:rPr>
+        <w:rFonts w:ascii="Calibri" w:eastAsiaTheme="minorHAnsi" w:hAnsi="Calibri" w:cs="Calibri" w:hint="default"/>
+      </w:rPr>
+    </w:lvl>
+    <w:lvl w:ilvl="1" w:tplc="04090003" w:tentative="1">
+      <w:start w:val="1"/>
+      <w:numFmt w:val="bullet"/>
+      <w:lvlText w:val="o"/>
+      <w:lvlJc w:val="left"/>
+      <w:pPr>
+        <w:ind w:left="1440" w:hanging="360"/>
+      </w:pPr>
+      <w:rPr>
+        <w:rFonts w:ascii="Courier New" w:hAnsi="Courier New" w:cs="Courier New" w:hint="default"/>
+      </w:rPr>
+    </w:lvl>
+    <w:lvl w:ilvl="2" w:tplc="04090005" w:tentative="1">
+      <w:start w:val="1"/>
+      <w:numFmt w:val="bullet"/>
+      <w:lvlText w:val=""/>
+      <w:lvlJc w:val="left"/>
+      <w:pPr>
+        <w:ind w:left="2160" w:hanging="360"/>
+      </w:pPr>
+      <w:rPr>
+        <w:rFonts w:ascii="Wingdings" w:hAnsi="Wingdings" w:hint="default"/>
+      </w:rPr>
+    </w:lvl>
+    <w:lvl w:ilvl="3" w:tplc="04090001" w:tentative="1">
+      <w:start w:val="1"/>
+      <w:numFmt w:val="bullet"/>
+      <w:lvlText w:val=""/>
+      <w:lvlJc w:val="left"/>
+      <w:pPr>
+        <w:ind w:left="2880" w:hanging="360"/>
+      </w:pPr>
+      <w:rPr>
+        <w:rFonts w:ascii="Symbol" w:hAnsi="Symbol" w:hint="default"/>
+      </w:rPr>
+    </w:lvl>
+    <w:lvl w:ilvl="4" w:tplc="04090003" w:tentative="1">
+      <w:start w:val="1"/>
+      <w:numFmt w:val="bullet"/>
+      <w:lvlText w:val="o"/>
+      <w:lvlJc w:val="left"/>
+      <w:pPr>
+        <w:ind w:left="3600" w:hanging="360"/>
+      </w:pPr>
+      <w:rPr>
+        <w:rFonts w:ascii="Courier New" w:hAnsi="Courier New" w:cs="Courier New" w:hint="default"/>
+      </w:rPr>
+    </w:lvl>
+    <w:lvl w:ilvl="5" w:tplc="04090005" w:tentative="1">
+      <w:start w:val="1"/>
+      <w:numFmt w:val="bullet"/>
+      <w:lvlText w:val=""/>
+      <w:lvlJc w:val="left"/>
+      <w:pPr>
+        <w:ind w:left="4320" w:hanging="360"/>
+      </w:pPr>
+      <w:rPr>
+        <w:rFonts w:ascii="Wingdings" w:hAnsi="Wingdings" w:hint="default"/>
+      </w:rPr>
+    </w:lvl>
+    <w:lvl w:ilvl="6" w:tplc="04090001" w:tentative="1">
+      <w:start w:val="1"/>
+      <w:numFmt w:val="bullet"/>
+      <w:lvlText w:val=""/>
+      <w:lvlJc w:val="left"/>
+      <w:pPr>
+        <w:ind w:left="5040" w:hanging="360"/>
+      </w:pPr>
+      <w:rPr>
+        <w:rFonts w:ascii="Symbol" w:hAnsi="Symbol" w:hint="default"/>
+      </w:rPr>
+    </w:lvl>
+    <w:lvl w:ilvl="7" w:tplc="04090003" w:tentative="1">
+      <w:start w:val="1"/>
+      <w:numFmt w:val="bullet"/>
+      <w:lvlText w:val="o"/>
+      <w:lvlJc w:val="left"/>
+      <w:pPr>
+        <w:ind w:left="5760" w:hanging="360"/>
+      </w:pPr>
+      <w:rPr>
+        <w:rFonts w:ascii="Courier New" w:hAnsi="Courier New" w:cs="Courier New" w:hint="default"/>
+      </w:rPr>
+    </w:lvl>
+    <w:lvl w:ilvl="8" w:tplc="04090005" w:tentative="1">
+      <w:start w:val="1"/>
+      <w:numFmt w:val="bullet"/>
+      <w:lvlText w:val=""/>
+      <w:lvlJc w:val="left"/>
+      <w:pPr>
+        <w:ind w:left="6480" w:hanging="360"/>
+      </w:pPr>
+      <w:rPr>
+        <w:rFonts w:ascii="Wingdings" w:hAnsi="Wingdings" w:hint="default"/>
+      </w:rPr>
+    </w:lvl>
+  </w:abstractNum>
+  <w:abstractNum w:abstractNumId="12" w15:restartNumberingAfterBreak="0">
     <w:nsid w:val="6E4D3DBF"/>
     <w:multiLevelType w:val="hybridMultilevel"/>
     <w:tmpl w:val="173A6368"/>
@@ -1680,14 +2026,127 @@
       </w:rPr>
     </w:lvl>
   </w:abstractNum>
+  <w:abstractNum w:abstractNumId="13" w15:restartNumberingAfterBreak="0">
+    <w:nsid w:val="742D2476"/>
+    <w:multiLevelType w:val="hybridMultilevel"/>
+    <w:tmpl w:val="D04C7A1A"/>
+    <w:lvl w:ilvl="0" w:tplc="04090001">
+      <w:start w:val="1"/>
+      <w:numFmt w:val="bullet"/>
+      <w:lvlText w:val=""/>
+      <w:lvlJc w:val="left"/>
+      <w:pPr>
+        <w:ind w:left="720" w:hanging="360"/>
+      </w:pPr>
+      <w:rPr>
+        <w:rFonts w:ascii="Symbol" w:hAnsi="Symbol" w:hint="default"/>
+      </w:rPr>
+    </w:lvl>
+    <w:lvl w:ilvl="1" w:tplc="04090003" w:tentative="1">
+      <w:start w:val="1"/>
+      <w:numFmt w:val="bullet"/>
+      <w:lvlText w:val="o"/>
+      <w:lvlJc w:val="left"/>
+      <w:pPr>
+        <w:ind w:left="1440" w:hanging="360"/>
+      </w:pPr>
+      <w:rPr>
+        <w:rFonts w:ascii="Courier New" w:hAnsi="Courier New" w:cs="Courier New" w:hint="default"/>
+      </w:rPr>
+    </w:lvl>
+    <w:lvl w:ilvl="2" w:tplc="04090005" w:tentative="1">
+      <w:start w:val="1"/>
+      <w:numFmt w:val="bullet"/>
+      <w:lvlText w:val=""/>
+      <w:lvlJc w:val="left"/>
+      <w:pPr>
+        <w:ind w:left="2160" w:hanging="360"/>
+      </w:pPr>
+      <w:rPr>
+        <w:rFonts w:ascii="Wingdings" w:hAnsi="Wingdings" w:hint="default"/>
+      </w:rPr>
+    </w:lvl>
+    <w:lvl w:ilvl="3" w:tplc="04090001" w:tentative="1">
+      <w:start w:val="1"/>
+      <w:numFmt w:val="bullet"/>
+      <w:lvlText w:val=""/>
+      <w:lvlJc w:val="left"/>
+      <w:pPr>
+        <w:ind w:left="2880" w:hanging="360"/>
+      </w:pPr>
+      <w:rPr>
+        <w:rFonts w:ascii="Symbol" w:hAnsi="Symbol" w:hint="default"/>
+      </w:rPr>
+    </w:lvl>
+    <w:lvl w:ilvl="4" w:tplc="04090003" w:tentative="1">
+      <w:start w:val="1"/>
+      <w:numFmt w:val="bullet"/>
+      <w:lvlText w:val="o"/>
+      <w:lvlJc w:val="left"/>
+      <w:pPr>
+        <w:ind w:left="3600" w:hanging="360"/>
+      </w:pPr>
+      <w:rPr>
+        <w:rFonts w:ascii="Courier New" w:hAnsi="Courier New" w:cs="Courier New" w:hint="default"/>
+      </w:rPr>
+    </w:lvl>
+    <w:lvl w:ilvl="5" w:tplc="04090005" w:tentative="1">
+      <w:start w:val="1"/>
+      <w:numFmt w:val="bullet"/>
+      <w:lvlText w:val=""/>
+      <w:lvlJc w:val="left"/>
+      <w:pPr>
+        <w:ind w:left="4320" w:hanging="360"/>
+      </w:pPr>
+      <w:rPr>
+        <w:rFonts w:ascii="Wingdings" w:hAnsi="Wingdings" w:hint="default"/>
+      </w:rPr>
+    </w:lvl>
+    <w:lvl w:ilvl="6" w:tplc="04090001" w:tentative="1">
+      <w:start w:val="1"/>
+      <w:numFmt w:val="bullet"/>
+      <w:lvlText w:val=""/>
+      <w:lvlJc w:val="left"/>
+      <w:pPr>
+        <w:ind w:left="5040" w:hanging="360"/>
+      </w:pPr>
+      <w:rPr>
+        <w:rFonts w:ascii="Symbol" w:hAnsi="Symbol" w:hint="default"/>
+      </w:rPr>
+    </w:lvl>
+    <w:lvl w:ilvl="7" w:tplc="04090003" w:tentative="1">
+      <w:start w:val="1"/>
+      <w:numFmt w:val="bullet"/>
+      <w:lvlText w:val="o"/>
+      <w:lvlJc w:val="left"/>
+      <w:pPr>
+        <w:ind w:left="5760" w:hanging="360"/>
+      </w:pPr>
+      <w:rPr>
+        <w:rFonts w:ascii="Courier New" w:hAnsi="Courier New" w:cs="Courier New" w:hint="default"/>
+      </w:rPr>
+    </w:lvl>
+    <w:lvl w:ilvl="8" w:tplc="04090005" w:tentative="1">
+      <w:start w:val="1"/>
+      <w:numFmt w:val="bullet"/>
+      <w:lvlText w:val=""/>
+      <w:lvlJc w:val="left"/>
+      <w:pPr>
+        <w:ind w:left="6480" w:hanging="360"/>
+      </w:pPr>
+      <w:rPr>
+        <w:rFonts w:ascii="Wingdings" w:hAnsi="Wingdings" w:hint="default"/>
+      </w:rPr>
+    </w:lvl>
+  </w:abstractNum>
   <w:num w:numId="1" w16cid:durableId="2095739331">
-    <w:abstractNumId w:val="8"/>
+    <w:abstractNumId w:val="9"/>
   </w:num>
   <w:num w:numId="2" w16cid:durableId="568613230">
     <w:abstractNumId w:val="1"/>
   </w:num>
   <w:num w:numId="3" w16cid:durableId="1069234011">
-    <w:abstractNumId w:val="10"/>
+    <w:abstractNumId w:val="12"/>
   </w:num>
   <w:num w:numId="4" w16cid:durableId="1306473569">
     <w:abstractNumId w:val="4"/>
@@ -1705,13 +2164,22 @@
     <w:abstractNumId w:val="6"/>
   </w:num>
   <w:num w:numId="9" w16cid:durableId="724139913">
-    <w:abstractNumId w:val="9"/>
+    <w:abstractNumId w:val="10"/>
   </w:num>
   <w:num w:numId="10" w16cid:durableId="700978120">
     <w:abstractNumId w:val="2"/>
   </w:num>
   <w:num w:numId="11" w16cid:durableId="304355174">
+    <w:abstractNumId w:val="8"/>
+  </w:num>
+  <w:num w:numId="12" w16cid:durableId="432673459">
     <w:abstractNumId w:val="7"/>
+  </w:num>
+  <w:num w:numId="13" w16cid:durableId="1664119771">
+    <w:abstractNumId w:val="11"/>
+  </w:num>
+  <w:num w:numId="14" w16cid:durableId="620382015">
+    <w:abstractNumId w:val="13"/>
   </w:num>
 </w:numbering>
 </file>

</xml_diff>

<commit_message>
Prep For GameJam Submission
</commit_message>
<xml_diff>
--- a/Infinite Staircase Mobile Game.docx
+++ b/Infinite Staircase Mobile Game.docx
@@ -485,15 +485,7 @@
         </w:numPr>
       </w:pPr>
       <w:r>
-        <w:t>Pets! (</w:t>
-      </w:r>
-      <w:proofErr w:type="gramStart"/>
-      <w:r>
-        <w:t>they</w:t>
-      </w:r>
-      <w:proofErr w:type="gramEnd"/>
-      <w:r>
-        <w:t xml:space="preserve"> follow you up the stairs, and are sad when you fall)</w:t>
+        <w:t>Pets! (they follow you up the stairs, and are sad when you fall)</w:t>
       </w:r>
     </w:p>
     <w:p/>
@@ -525,60 +517,90 @@
     <w:p/>
     <w:p>
       <w:r>
-        <w:t>Game Structure Tree</w:t>
+        <w:t xml:space="preserve">Planned Features </w:t>
       </w:r>
     </w:p>
-    <w:p/>
     <w:p>
-      <w:r>
-        <w:t xml:space="preserve">Game Manager: </w:t>
-      </w:r>
-      <w:r>
-        <w:t xml:space="preserve">Controls the start/end </w:t>
-      </w:r>
-      <w:r>
-        <w:t xml:space="preserve">/restarting of the </w:t>
-      </w:r>
-      <w:r>
-        <w:t xml:space="preserve">game state, counts points and updates score as </w:t>
-      </w:r>
-      <w:r>
-        <w:t>necessary.</w:t>
+      <w:pPr>
+        <w:pStyle w:val="ListParagraph"/>
+        <w:numPr>
+          <w:ilvl w:val="0"/>
+          <w:numId w:val="15"/>
+        </w:numPr>
+      </w:pPr>
+      <w:r>
+        <w:t>“Did you know” facts (ex. 91 steps per side of the pyramids)</w:t>
       </w:r>
     </w:p>
-    <w:p/>
     <w:p>
-      <w:r>
-        <w:t>Audio Manager</w:t>
-      </w:r>
-      <w:r>
-        <w:t xml:space="preserve">: In control of all the music/sound effects that occur on the </w:t>
-      </w:r>
-      <w:r>
-        <w:t>app.</w:t>
+      <w:pPr>
+        <w:pStyle w:val="ListParagraph"/>
+        <w:numPr>
+          <w:ilvl w:val="0"/>
+          <w:numId w:val="15"/>
+        </w:numPr>
+      </w:pPr>
+      <w:r>
+        <w:t>Name Change</w:t>
       </w:r>
     </w:p>
-    <w:p/>
     <w:p>
-      <w:r>
-        <w:t>Level Manager</w:t>
-      </w:r>
-      <w:r>
-        <w:t xml:space="preserve">: In charge of generation of the level by obeys the rules of generation given before the play session. </w:t>
+      <w:pPr>
+        <w:pStyle w:val="ListParagraph"/>
+        <w:numPr>
+          <w:ilvl w:val="0"/>
+          <w:numId w:val="15"/>
+        </w:numPr>
+      </w:pPr>
+      <w:r>
+        <w:t>Music</w:t>
       </w:r>
     </w:p>
-    <w:p/>
     <w:p>
-      <w:r>
-        <w:t xml:space="preserve">Player: Handles the inputs from the user, </w:t>
-      </w:r>
-      <w:r>
-        <w:t>Deals with the state of the player,</w:t>
+      <w:pPr>
+        <w:pStyle w:val="ListParagraph"/>
+        <w:numPr>
+          <w:ilvl w:val="0"/>
+          <w:numId w:val="15"/>
+        </w:numPr>
+      </w:pPr>
+      <w:r>
+        <w:t>Art (Character/Background)</w:t>
       </w:r>
     </w:p>
-    <w:p/>
-    <w:p/>
-    <w:p/>
+    <w:p>
+      <w:pPr>
+        <w:pStyle w:val="ListParagraph"/>
+        <w:numPr>
+          <w:ilvl w:val="0"/>
+          <w:numId w:val="15"/>
+        </w:numPr>
+      </w:pPr>
+      <w:r>
+        <w:t>UI</w:t>
+      </w:r>
+    </w:p>
+    <w:p>
+      <w:pPr>
+        <w:pStyle w:val="ListParagraph"/>
+        <w:numPr>
+          <w:ilvl w:val="0"/>
+          <w:numId w:val="15"/>
+        </w:numPr>
+      </w:pPr>
+      <w:r>
+        <w:t>Tutorial</w:t>
+      </w:r>
+    </w:p>
+    <w:p>
+      <w:pPr>
+        <w:pStyle w:val="ListParagraph"/>
+        <w:numPr>
+          <w:ilvl w:val="0"/>
+          <w:numId w:val="15"/>
+        </w:numPr>
+      </w:pPr>
+    </w:p>
     <w:sectPr>
       <w:pgSz w:w="12240" w:h="15840"/>
       <w:pgMar w:top="1440" w:right="1440" w:bottom="1440" w:left="1440" w:header="720" w:footer="720" w:gutter="0"/>
@@ -1466,6 +1488,118 @@
     </w:lvl>
   </w:abstractNum>
   <w:abstractNum w:abstractNumId="8" w15:restartNumberingAfterBreak="0">
+    <w:nsid w:val="482C002C"/>
+    <w:multiLevelType w:val="hybridMultilevel"/>
+    <w:tmpl w:val="941EB11E"/>
+    <w:lvl w:ilvl="0" w:tplc="F98ACC70">
+      <w:numFmt w:val="bullet"/>
+      <w:lvlText w:val="-"/>
+      <w:lvlJc w:val="left"/>
+      <w:pPr>
+        <w:ind w:left="720" w:hanging="360"/>
+      </w:pPr>
+      <w:rPr>
+        <w:rFonts w:ascii="Calibri" w:eastAsiaTheme="minorHAnsi" w:hAnsi="Calibri" w:cs="Calibri" w:hint="default"/>
+      </w:rPr>
+    </w:lvl>
+    <w:lvl w:ilvl="1" w:tplc="04090003" w:tentative="1">
+      <w:start w:val="1"/>
+      <w:numFmt w:val="bullet"/>
+      <w:lvlText w:val="o"/>
+      <w:lvlJc w:val="left"/>
+      <w:pPr>
+        <w:ind w:left="1440" w:hanging="360"/>
+      </w:pPr>
+      <w:rPr>
+        <w:rFonts w:ascii="Courier New" w:hAnsi="Courier New" w:cs="Courier New" w:hint="default"/>
+      </w:rPr>
+    </w:lvl>
+    <w:lvl w:ilvl="2" w:tplc="04090005" w:tentative="1">
+      <w:start w:val="1"/>
+      <w:numFmt w:val="bullet"/>
+      <w:lvlText w:val=""/>
+      <w:lvlJc w:val="left"/>
+      <w:pPr>
+        <w:ind w:left="2160" w:hanging="360"/>
+      </w:pPr>
+      <w:rPr>
+        <w:rFonts w:ascii="Wingdings" w:hAnsi="Wingdings" w:hint="default"/>
+      </w:rPr>
+    </w:lvl>
+    <w:lvl w:ilvl="3" w:tplc="04090001" w:tentative="1">
+      <w:start w:val="1"/>
+      <w:numFmt w:val="bullet"/>
+      <w:lvlText w:val=""/>
+      <w:lvlJc w:val="left"/>
+      <w:pPr>
+        <w:ind w:left="2880" w:hanging="360"/>
+      </w:pPr>
+      <w:rPr>
+        <w:rFonts w:ascii="Symbol" w:hAnsi="Symbol" w:hint="default"/>
+      </w:rPr>
+    </w:lvl>
+    <w:lvl w:ilvl="4" w:tplc="04090003" w:tentative="1">
+      <w:start w:val="1"/>
+      <w:numFmt w:val="bullet"/>
+      <w:lvlText w:val="o"/>
+      <w:lvlJc w:val="left"/>
+      <w:pPr>
+        <w:ind w:left="3600" w:hanging="360"/>
+      </w:pPr>
+      <w:rPr>
+        <w:rFonts w:ascii="Courier New" w:hAnsi="Courier New" w:cs="Courier New" w:hint="default"/>
+      </w:rPr>
+    </w:lvl>
+    <w:lvl w:ilvl="5" w:tplc="04090005" w:tentative="1">
+      <w:start w:val="1"/>
+      <w:numFmt w:val="bullet"/>
+      <w:lvlText w:val=""/>
+      <w:lvlJc w:val="left"/>
+      <w:pPr>
+        <w:ind w:left="4320" w:hanging="360"/>
+      </w:pPr>
+      <w:rPr>
+        <w:rFonts w:ascii="Wingdings" w:hAnsi="Wingdings" w:hint="default"/>
+      </w:rPr>
+    </w:lvl>
+    <w:lvl w:ilvl="6" w:tplc="04090001" w:tentative="1">
+      <w:start w:val="1"/>
+      <w:numFmt w:val="bullet"/>
+      <w:lvlText w:val=""/>
+      <w:lvlJc w:val="left"/>
+      <w:pPr>
+        <w:ind w:left="5040" w:hanging="360"/>
+      </w:pPr>
+      <w:rPr>
+        <w:rFonts w:ascii="Symbol" w:hAnsi="Symbol" w:hint="default"/>
+      </w:rPr>
+    </w:lvl>
+    <w:lvl w:ilvl="7" w:tplc="04090003" w:tentative="1">
+      <w:start w:val="1"/>
+      <w:numFmt w:val="bullet"/>
+      <w:lvlText w:val="o"/>
+      <w:lvlJc w:val="left"/>
+      <w:pPr>
+        <w:ind w:left="5760" w:hanging="360"/>
+      </w:pPr>
+      <w:rPr>
+        <w:rFonts w:ascii="Courier New" w:hAnsi="Courier New" w:cs="Courier New" w:hint="default"/>
+      </w:rPr>
+    </w:lvl>
+    <w:lvl w:ilvl="8" w:tplc="04090005" w:tentative="1">
+      <w:start w:val="1"/>
+      <w:numFmt w:val="bullet"/>
+      <w:lvlText w:val=""/>
+      <w:lvlJc w:val="left"/>
+      <w:pPr>
+        <w:ind w:left="6480" w:hanging="360"/>
+      </w:pPr>
+      <w:rPr>
+        <w:rFonts w:ascii="Wingdings" w:hAnsi="Wingdings" w:hint="default"/>
+      </w:rPr>
+    </w:lvl>
+  </w:abstractNum>
+  <w:abstractNum w:abstractNumId="9" w15:restartNumberingAfterBreak="0">
     <w:nsid w:val="4CAB041C"/>
     <w:multiLevelType w:val="hybridMultilevel"/>
     <w:tmpl w:val="A3D6D608"/>
@@ -1578,7 +1712,7 @@
       </w:rPr>
     </w:lvl>
   </w:abstractNum>
-  <w:abstractNum w:abstractNumId="9" w15:restartNumberingAfterBreak="0">
+  <w:abstractNum w:abstractNumId="10" w15:restartNumberingAfterBreak="0">
     <w:nsid w:val="4E6675F9"/>
     <w:multiLevelType w:val="hybridMultilevel"/>
     <w:tmpl w:val="73609A76"/>
@@ -1690,7 +1824,7 @@
       </w:rPr>
     </w:lvl>
   </w:abstractNum>
-  <w:abstractNum w:abstractNumId="10" w15:restartNumberingAfterBreak="0">
+  <w:abstractNum w:abstractNumId="11" w15:restartNumberingAfterBreak="0">
     <w:nsid w:val="539A7CAF"/>
     <w:multiLevelType w:val="hybridMultilevel"/>
     <w:tmpl w:val="21284662"/>
@@ -1802,7 +1936,7 @@
       </w:rPr>
     </w:lvl>
   </w:abstractNum>
-  <w:abstractNum w:abstractNumId="11" w15:restartNumberingAfterBreak="0">
+  <w:abstractNum w:abstractNumId="12" w15:restartNumberingAfterBreak="0">
     <w:nsid w:val="57116D21"/>
     <w:multiLevelType w:val="hybridMultilevel"/>
     <w:tmpl w:val="B19ACE76"/>
@@ -1914,7 +2048,7 @@
       </w:rPr>
     </w:lvl>
   </w:abstractNum>
-  <w:abstractNum w:abstractNumId="12" w15:restartNumberingAfterBreak="0">
+  <w:abstractNum w:abstractNumId="13" w15:restartNumberingAfterBreak="0">
     <w:nsid w:val="6E4D3DBF"/>
     <w:multiLevelType w:val="hybridMultilevel"/>
     <w:tmpl w:val="173A6368"/>
@@ -2026,7 +2160,7 @@
       </w:rPr>
     </w:lvl>
   </w:abstractNum>
-  <w:abstractNum w:abstractNumId="13" w15:restartNumberingAfterBreak="0">
+  <w:abstractNum w:abstractNumId="14" w15:restartNumberingAfterBreak="0">
     <w:nsid w:val="742D2476"/>
     <w:multiLevelType w:val="hybridMultilevel"/>
     <w:tmpl w:val="D04C7A1A"/>
@@ -2140,13 +2274,13 @@
     </w:lvl>
   </w:abstractNum>
   <w:num w:numId="1" w16cid:durableId="2095739331">
-    <w:abstractNumId w:val="9"/>
+    <w:abstractNumId w:val="10"/>
   </w:num>
   <w:num w:numId="2" w16cid:durableId="568613230">
     <w:abstractNumId w:val="1"/>
   </w:num>
   <w:num w:numId="3" w16cid:durableId="1069234011">
-    <w:abstractNumId w:val="12"/>
+    <w:abstractNumId w:val="13"/>
   </w:num>
   <w:num w:numId="4" w16cid:durableId="1306473569">
     <w:abstractNumId w:val="4"/>
@@ -2164,22 +2298,25 @@
     <w:abstractNumId w:val="6"/>
   </w:num>
   <w:num w:numId="9" w16cid:durableId="724139913">
-    <w:abstractNumId w:val="10"/>
+    <w:abstractNumId w:val="11"/>
   </w:num>
   <w:num w:numId="10" w16cid:durableId="700978120">
     <w:abstractNumId w:val="2"/>
   </w:num>
   <w:num w:numId="11" w16cid:durableId="304355174">
-    <w:abstractNumId w:val="8"/>
+    <w:abstractNumId w:val="9"/>
   </w:num>
   <w:num w:numId="12" w16cid:durableId="432673459">
     <w:abstractNumId w:val="7"/>
   </w:num>
   <w:num w:numId="13" w16cid:durableId="1664119771">
-    <w:abstractNumId w:val="11"/>
+    <w:abstractNumId w:val="12"/>
   </w:num>
   <w:num w:numId="14" w16cid:durableId="620382015">
-    <w:abstractNumId w:val="13"/>
+    <w:abstractNumId w:val="14"/>
+  </w:num>
+  <w:num w:numId="15" w16cid:durableId="1047334148">
+    <w:abstractNumId w:val="8"/>
   </w:num>
 </w:numbering>
 </file>

</xml_diff>